<commit_message>
Update thesis, add script to load data from RSL corpus
</commit_message>
<xml_diff>
--- a/Masters_thesis.docx
+++ b/Masters_thesis.docx
@@ -8201,16 +8201,7 @@
           <w:lang w:val="ru-RU"/>
         </w:rPr>
         <w:lastRenderedPageBreak/>
-        <w:t xml:space="preserve">В работе </w:t>
-      </w:r>
-      <w:r>
-        <w:rPr>
-          <w:rFonts w:ascii="Times New Roman" w:hAnsi="Times New Roman" w:cs="Times New Roman"/>
-          <w:sz w:val="24"/>
-          <w:szCs w:val="24"/>
-          <w:lang w:val="ru-RU"/>
-        </w:rPr>
-        <w:t>[Гриф</w:t>
+        <w:t>В работе [Гриф</w:t>
       </w:r>
       <w:r>
         <w:rPr>
@@ -8228,25 +8219,7 @@
           <w:szCs w:val="24"/>
           <w:lang w:val="ru-RU"/>
         </w:rPr>
-        <w:t>, 2021</w:t>
-      </w:r>
-      <w:r>
-        <w:rPr>
-          <w:rFonts w:ascii="Times New Roman" w:hAnsi="Times New Roman" w:cs="Times New Roman"/>
-          <w:sz w:val="24"/>
-          <w:szCs w:val="24"/>
-          <w:lang w:val="ru-RU"/>
-        </w:rPr>
-        <w:t>]</w:t>
-      </w:r>
-      <w:r>
-        <w:rPr>
-          <w:rFonts w:ascii="Times New Roman" w:hAnsi="Times New Roman" w:cs="Times New Roman"/>
-          <w:sz w:val="24"/>
-          <w:szCs w:val="24"/>
-          <w:lang w:val="ru-RU"/>
-        </w:rPr>
-        <w:t xml:space="preserve"> предложен</w:t>
+        <w:t>, 2021] предложен</w:t>
       </w:r>
       <w:r>
         <w:rPr>
@@ -11210,9 +11183,8 @@
                 <w:rFonts w:ascii="Times New Roman" w:hAnsi="Times New Roman" w:cs="Times New Roman"/>
                 <w:sz w:val="24"/>
                 <w:szCs w:val="24"/>
-                <w:lang w:val="ru-RU"/>
-              </w:rPr>
-              <w:t>Датасет</w:t>
+              </w:rPr>
+              <w:t>Slovo</w:t>
             </w:r>
             <w:proofErr w:type="spellEnd"/>
             <w:r>
@@ -11224,6 +11196,14 @@
               </w:rPr>
               <w:t xml:space="preserve"> </w:t>
             </w:r>
+            <w:r>
+              <w:rPr>
+                <w:rFonts w:ascii="Times New Roman" w:hAnsi="Times New Roman" w:cs="Times New Roman"/>
+                <w:sz w:val="24"/>
+                <w:szCs w:val="24"/>
+              </w:rPr>
+              <w:t>(</w:t>
+            </w:r>
             <w:proofErr w:type="spellStart"/>
             <w:r>
               <w:rPr>
@@ -11242,6 +11222,71 @@
               </w:rPr>
               <w:t xml:space="preserve"> AI</w:t>
             </w:r>
+            <w:r>
+              <w:rPr>
+                <w:rFonts w:ascii="Times New Roman" w:hAnsi="Times New Roman" w:cs="Times New Roman"/>
+                <w:sz w:val="24"/>
+                <w:szCs w:val="24"/>
+              </w:rPr>
+              <w:t>)</w:t>
+            </w:r>
+          </w:p>
+          <w:p>
+            <w:pPr>
+              <w:pStyle w:val="ListParagraph"/>
+              <w:ind w:left="0"/>
+              <w:contextualSpacing w:val="0"/>
+              <w:rPr>
+                <w:rStyle w:val="Hyperlink"/>
+                <w:shd w:val="clear" w:color="auto" w:fill="FFFFFF"/>
+              </w:rPr>
+            </w:pPr>
+            <w:hyperlink r:id="rId14" w:history="1">
+              <w:r>
+                <w:rPr>
+                  <w:rStyle w:val="Hyperlink"/>
+                  <w:shd w:val="clear" w:color="auto" w:fill="FFFFFF"/>
+                </w:rPr>
+                <w:t>https://github.com/</w:t>
+              </w:r>
+            </w:hyperlink>
+          </w:p>
+          <w:p>
+            <w:pPr>
+              <w:pStyle w:val="ListParagraph"/>
+              <w:ind w:left="0"/>
+              <w:contextualSpacing w:val="0"/>
+              <w:rPr>
+                <w:rFonts w:ascii="Times New Roman" w:hAnsi="Times New Roman" w:cs="Times New Roman"/>
+                <w:sz w:val="24"/>
+                <w:szCs w:val="24"/>
+              </w:rPr>
+            </w:pPr>
+            <w:proofErr w:type="spellStart"/>
+            <w:r>
+              <w:rPr>
+                <w:rStyle w:val="Hyperlink"/>
+                <w:shd w:val="clear" w:color="auto" w:fill="FFFFFF"/>
+              </w:rPr>
+              <w:t>hukenovs</w:t>
+            </w:r>
+            <w:proofErr w:type="spellEnd"/>
+            <w:r>
+              <w:rPr>
+                <w:rStyle w:val="Hyperlink"/>
+                <w:shd w:val="clear" w:color="auto" w:fill="FFFFFF"/>
+              </w:rPr>
+              <w:t>/</w:t>
+            </w:r>
+            <w:proofErr w:type="spellStart"/>
+            <w:r>
+              <w:rPr>
+                <w:rStyle w:val="Hyperlink"/>
+                <w:shd w:val="clear" w:color="auto" w:fill="FFFFFF"/>
+              </w:rPr>
+              <w:t>slovo.git</w:t>
+            </w:r>
+            <w:proofErr w:type="spellEnd"/>
           </w:p>
         </w:tc>
         <w:tc>
@@ -11325,9 +11370,35 @@
                 <w:rFonts w:ascii="Times New Roman" w:hAnsi="Times New Roman" w:cs="Times New Roman"/>
                 <w:sz w:val="24"/>
                 <w:szCs w:val="24"/>
-                <w:lang w:val="ru-RU"/>
-              </w:rPr>
-              <w:t>70 часов видео</w:t>
+              </w:rPr>
+              <w:t>9.2</w:t>
+            </w:r>
+            <w:r>
+              <w:rPr>
+                <w:rFonts w:ascii="Times New Roman" w:hAnsi="Times New Roman" w:cs="Times New Roman"/>
+                <w:sz w:val="24"/>
+                <w:szCs w:val="24"/>
+                <w:lang w:val="ru-RU"/>
+              </w:rPr>
+              <w:t xml:space="preserve"> час</w:t>
+            </w:r>
+            <w:r>
+              <w:rPr>
+                <w:rFonts w:ascii="Times New Roman" w:hAnsi="Times New Roman" w:cs="Times New Roman"/>
+                <w:sz w:val="24"/>
+                <w:szCs w:val="24"/>
+                <w:lang w:val="ru-RU"/>
+              </w:rPr>
+              <w:t>а</w:t>
+            </w:r>
+            <w:r>
+              <w:rPr>
+                <w:rFonts w:ascii="Times New Roman" w:hAnsi="Times New Roman" w:cs="Times New Roman"/>
+                <w:sz w:val="24"/>
+                <w:szCs w:val="24"/>
+                <w:lang w:val="ru-RU"/>
+              </w:rPr>
+              <w:t xml:space="preserve"> видео</w:t>
             </w:r>
           </w:p>
           <w:p>
@@ -11350,7 +11421,7 @@
                 <w:szCs w:val="24"/>
                 <w:lang w:val="ru-RU"/>
               </w:rPr>
-              <w:t>2600 жестов</w:t>
+              <w:t>20400 видео</w:t>
             </w:r>
           </w:p>
           <w:p>
@@ -11371,18 +11442,179 @@
                 <w:rFonts w:ascii="Times New Roman" w:hAnsi="Times New Roman" w:cs="Times New Roman"/>
                 <w:sz w:val="24"/>
                 <w:szCs w:val="24"/>
-              </w:rPr>
-              <w:t xml:space="preserve">7500 </w:t>
-            </w:r>
-            <w:r>
-              <w:rPr>
-                <w:rFonts w:ascii="Times New Roman" w:hAnsi="Times New Roman" w:cs="Times New Roman"/>
-                <w:sz w:val="24"/>
-                <w:szCs w:val="24"/>
-                <w:lang w:val="ru-RU"/>
-              </w:rPr>
-              <w:t>фраз</w:t>
-            </w:r>
+                <w:lang w:val="ru-RU"/>
+              </w:rPr>
+              <w:t>10</w:t>
+            </w:r>
+            <w:r>
+              <w:rPr>
+                <w:rFonts w:ascii="Times New Roman" w:hAnsi="Times New Roman" w:cs="Times New Roman"/>
+                <w:sz w:val="24"/>
+                <w:szCs w:val="24"/>
+                <w:lang w:val="ru-RU"/>
+              </w:rPr>
+              <w:t>00 жестов</w:t>
+            </w:r>
+          </w:p>
+        </w:tc>
+      </w:tr>
+      <w:tr>
+        <w:tc>
+          <w:tcPr>
+            <w:tcW w:w="2436" w:type="dxa"/>
+            <w:shd w:val="clear" w:color="auto" w:fill="auto"/>
+          </w:tcPr>
+          <w:p>
+            <w:pPr>
+              <w:pStyle w:val="ListParagraph"/>
+              <w:spacing w:after="120"/>
+              <w:ind w:left="0"/>
+              <w:contextualSpacing w:val="0"/>
+              <w:rPr>
+                <w:rFonts w:ascii="Times New Roman" w:hAnsi="Times New Roman" w:cs="Times New Roman"/>
+                <w:sz w:val="24"/>
+                <w:szCs w:val="24"/>
+              </w:rPr>
+            </w:pPr>
+          </w:p>
+        </w:tc>
+        <w:tc>
+          <w:tcPr>
+            <w:tcW w:w="2154" w:type="dxa"/>
+            <w:shd w:val="clear" w:color="auto" w:fill="auto"/>
+          </w:tcPr>
+          <w:p>
+            <w:pPr>
+              <w:pStyle w:val="ListParagraph"/>
+              <w:spacing w:after="120"/>
+              <w:ind w:left="0"/>
+              <w:contextualSpacing w:val="0"/>
+              <w:rPr>
+                <w:rFonts w:ascii="Times New Roman" w:hAnsi="Times New Roman" w:cs="Times New Roman"/>
+                <w:sz w:val="24"/>
+                <w:szCs w:val="24"/>
+                <w:lang w:val="ru-RU"/>
+              </w:rPr>
+            </w:pPr>
+          </w:p>
+        </w:tc>
+        <w:tc>
+          <w:tcPr>
+            <w:tcW w:w="3060" w:type="dxa"/>
+            <w:shd w:val="clear" w:color="auto" w:fill="auto"/>
+          </w:tcPr>
+          <w:p>
+            <w:pPr>
+              <w:pStyle w:val="ListParagraph"/>
+              <w:spacing w:after="120"/>
+              <w:ind w:left="0"/>
+              <w:contextualSpacing w:val="0"/>
+              <w:rPr>
+                <w:rFonts w:ascii="Times New Roman" w:hAnsi="Times New Roman" w:cs="Times New Roman"/>
+                <w:sz w:val="24"/>
+                <w:szCs w:val="24"/>
+                <w:lang w:val="ru-RU"/>
+              </w:rPr>
+            </w:pPr>
+          </w:p>
+        </w:tc>
+        <w:tc>
+          <w:tcPr>
+            <w:tcW w:w="1984" w:type="dxa"/>
+            <w:shd w:val="clear" w:color="auto" w:fill="auto"/>
+          </w:tcPr>
+          <w:p>
+            <w:pPr>
+              <w:pStyle w:val="ListParagraph"/>
+              <w:spacing w:after="120"/>
+              <w:ind w:left="0"/>
+              <w:contextualSpacing w:val="0"/>
+              <w:rPr>
+                <w:rFonts w:ascii="Times New Roman" w:hAnsi="Times New Roman" w:cs="Times New Roman"/>
+                <w:sz w:val="24"/>
+                <w:szCs w:val="24"/>
+              </w:rPr>
+            </w:pPr>
+          </w:p>
+        </w:tc>
+      </w:tr>
+      <w:tr>
+        <w:tc>
+          <w:tcPr>
+            <w:tcW w:w="2436" w:type="dxa"/>
+            <w:shd w:val="clear" w:color="auto" w:fill="auto"/>
+          </w:tcPr>
+          <w:p>
+            <w:pPr>
+              <w:pStyle w:val="ListParagraph"/>
+              <w:spacing w:after="120"/>
+              <w:ind w:left="0"/>
+              <w:contextualSpacing w:val="0"/>
+              <w:rPr>
+                <w:rFonts w:ascii="Times New Roman" w:hAnsi="Times New Roman" w:cs="Times New Roman"/>
+                <w:sz w:val="24"/>
+                <w:szCs w:val="24"/>
+              </w:rPr>
+            </w:pPr>
+          </w:p>
+        </w:tc>
+        <w:tc>
+          <w:tcPr>
+            <w:tcW w:w="2154" w:type="dxa"/>
+            <w:shd w:val="clear" w:color="auto" w:fill="auto"/>
+          </w:tcPr>
+          <w:p>
+            <w:pPr>
+              <w:pStyle w:val="ListParagraph"/>
+              <w:spacing w:after="120"/>
+              <w:ind w:left="0"/>
+              <w:contextualSpacing w:val="0"/>
+              <w:rPr>
+                <w:rFonts w:ascii="Times New Roman" w:hAnsi="Times New Roman" w:cs="Times New Roman"/>
+                <w:sz w:val="24"/>
+                <w:szCs w:val="24"/>
+                <w:lang w:val="ru-RU"/>
+              </w:rPr>
+            </w:pPr>
+          </w:p>
+        </w:tc>
+        <w:tc>
+          <w:tcPr>
+            <w:tcW w:w="3060" w:type="dxa"/>
+            <w:shd w:val="clear" w:color="auto" w:fill="auto"/>
+          </w:tcPr>
+          <w:p>
+            <w:pPr>
+              <w:pStyle w:val="ListParagraph"/>
+              <w:spacing w:after="120"/>
+              <w:ind w:left="0"/>
+              <w:contextualSpacing w:val="0"/>
+              <w:rPr>
+                <w:rFonts w:ascii="Times New Roman" w:hAnsi="Times New Roman" w:cs="Times New Roman"/>
+                <w:sz w:val="24"/>
+                <w:szCs w:val="24"/>
+                <w:lang w:val="ru-RU"/>
+              </w:rPr>
+            </w:pPr>
+          </w:p>
+        </w:tc>
+        <w:tc>
+          <w:tcPr>
+            <w:tcW w:w="1984" w:type="dxa"/>
+            <w:shd w:val="clear" w:color="auto" w:fill="auto"/>
+          </w:tcPr>
+          <w:p>
+            <w:pPr>
+              <w:pStyle w:val="ListParagraph"/>
+              <w:spacing w:after="120"/>
+              <w:ind w:left="0"/>
+              <w:contextualSpacing w:val="0"/>
+              <w:rPr>
+                <w:rFonts w:ascii="Times New Roman" w:hAnsi="Times New Roman" w:cs="Times New Roman"/>
+                <w:sz w:val="24"/>
+                <w:szCs w:val="24"/>
+              </w:rPr>
+            </w:pPr>
           </w:p>
         </w:tc>
       </w:tr>
@@ -11420,7 +11652,6 @@
           <w:szCs w:val="24"/>
           <w:lang w:val="ru-RU"/>
         </w:rPr>
-        <w:lastRenderedPageBreak/>
         <w:t xml:space="preserve">Таким образом, из пяти потенциальных источников, наиболее доступным и подходящим для исследования в рамках данной работы представляется Корпус русского жестового языка, разработанный в НГТУ под руководством Бурковой С.И.: </w:t>
       </w:r>
       <w:proofErr w:type="spellStart"/>
@@ -12158,6 +12389,7 @@
           <w:szCs w:val="24"/>
           <w:lang w:val="ru-RU"/>
         </w:rPr>
+        <w:lastRenderedPageBreak/>
         <w:t>Всю большую задачу перевода с языка жестов можно декомпозировать на следующие подзадачи</w:t>
       </w:r>
       <w:r>
@@ -12337,7 +12569,6 @@
           <w:szCs w:val="24"/>
           <w:lang w:val="ru-RU"/>
         </w:rPr>
-        <w:lastRenderedPageBreak/>
         <w:t>сегментация изображения</w:t>
       </w:r>
       <w:r>
@@ -12680,6 +12911,7 @@
           <w:color w:val="auto"/>
           <w:sz w:val="20"/>
           <w:szCs w:val="20"/>
+          <w:lang w:val="ru-RU"/>
         </w:rPr>
         <w:t>4</w:t>
       </w:r>
@@ -13645,6 +13877,7 @@
           <w:szCs w:val="24"/>
           <w:lang w:val="ru-RU"/>
         </w:rPr>
+        <w:lastRenderedPageBreak/>
         <w:t xml:space="preserve">В работе </w:t>
       </w:r>
       <w:r>
@@ -13798,7 +14031,6 @@
           <w:sz w:val="24"/>
           <w:szCs w:val="24"/>
         </w:rPr>
-        <w:lastRenderedPageBreak/>
         <w:t>RGB</w:t>
       </w:r>
       <w:r>
@@ -14383,7 +14615,6 @@
                 <w:rFonts w:ascii="Times New Roman" w:hAnsi="Times New Roman" w:cs="Times New Roman"/>
                 <w:sz w:val="24"/>
                 <w:szCs w:val="24"/>
-                <w:lang w:val="ru-RU"/>
               </w:rPr>
             </w:pPr>
             <w:r>
@@ -14393,7 +14624,32 @@
                 <w:szCs w:val="24"/>
                 <w:lang w:val="ru-RU"/>
               </w:rPr>
-              <w:t>Выравнивание гистограммы (HE, Histogram equalization)</w:t>
+              <w:t>Выравнивание</w:t>
+            </w:r>
+            <w:r>
+              <w:rPr>
+                <w:rFonts w:ascii="Times New Roman" w:hAnsi="Times New Roman" w:cs="Times New Roman"/>
+                <w:sz w:val="24"/>
+                <w:szCs w:val="24"/>
+              </w:rPr>
+              <w:t xml:space="preserve"> </w:t>
+            </w:r>
+            <w:r>
+              <w:rPr>
+                <w:rFonts w:ascii="Times New Roman" w:hAnsi="Times New Roman" w:cs="Times New Roman"/>
+                <w:sz w:val="24"/>
+                <w:szCs w:val="24"/>
+                <w:lang w:val="ru-RU"/>
+              </w:rPr>
+              <w:t>гистограммы</w:t>
+            </w:r>
+            <w:r>
+              <w:rPr>
+                <w:rFonts w:ascii="Times New Roman" w:hAnsi="Times New Roman" w:cs="Times New Roman"/>
+                <w:sz w:val="24"/>
+                <w:szCs w:val="24"/>
+              </w:rPr>
+              <w:t xml:space="preserve"> (HE, Histogram equalization)</w:t>
             </w:r>
           </w:p>
         </w:tc>
@@ -14584,25 +14840,7 @@
                 <w:szCs w:val="24"/>
                 <w:lang w:val="ru-RU"/>
               </w:rPr>
-              <w:t xml:space="preserve"> (</w:t>
-            </w:r>
-            <w:r>
-              <w:rPr>
-                <w:rFonts w:ascii="Times New Roman" w:hAnsi="Times New Roman" w:cs="Times New Roman"/>
-                <w:sz w:val="24"/>
-                <w:szCs w:val="24"/>
-                <w:lang w:val="ru-RU"/>
-              </w:rPr>
-              <w:t>A</w:t>
-            </w:r>
-            <w:r>
-              <w:rPr>
-                <w:rFonts w:ascii="Times New Roman" w:hAnsi="Times New Roman" w:cs="Times New Roman"/>
-                <w:sz w:val="24"/>
-                <w:szCs w:val="24"/>
-                <w:lang w:val="ru-RU"/>
-              </w:rPr>
-              <w:t>HE)</w:t>
+              <w:t xml:space="preserve"> (AHE)</w:t>
             </w:r>
           </w:p>
         </w:tc>
@@ -14788,16 +15026,7 @@
                 <w:szCs w:val="24"/>
                 <w:lang w:val="ru-RU"/>
               </w:rPr>
-              <w:t>CL</w:t>
-            </w:r>
-            <w:r>
-              <w:rPr>
-                <w:rFonts w:ascii="Times New Roman" w:hAnsi="Times New Roman" w:cs="Times New Roman"/>
-                <w:sz w:val="24"/>
-                <w:szCs w:val="24"/>
-                <w:lang w:val="ru-RU"/>
-              </w:rPr>
-              <w:t>AHE</w:t>
+              <w:t>CLAHE</w:t>
             </w:r>
             <w:r>
               <w:rPr>
@@ -14937,7 +15166,48 @@
                 <w:szCs w:val="24"/>
                 <w:lang w:val="ru-RU"/>
               </w:rPr>
-              <w:t>Логарифмическое преобразование (Logarithmic transformation)</w:t>
+              <w:lastRenderedPageBreak/>
+              <w:t>Логарифмическое преобразование (</w:t>
+            </w:r>
+            <w:proofErr w:type="spellStart"/>
+            <w:r>
+              <w:rPr>
+                <w:rFonts w:ascii="Times New Roman" w:hAnsi="Times New Roman" w:cs="Times New Roman"/>
+                <w:sz w:val="24"/>
+                <w:szCs w:val="24"/>
+                <w:lang w:val="ru-RU"/>
+              </w:rPr>
+              <w:t>Logarithmic</w:t>
+            </w:r>
+            <w:proofErr w:type="spellEnd"/>
+            <w:r>
+              <w:rPr>
+                <w:rFonts w:ascii="Times New Roman" w:hAnsi="Times New Roman" w:cs="Times New Roman"/>
+                <w:sz w:val="24"/>
+                <w:szCs w:val="24"/>
+                <w:lang w:val="ru-RU"/>
+              </w:rPr>
+              <w:t xml:space="preserve"> </w:t>
+            </w:r>
+            <w:proofErr w:type="spellStart"/>
+            <w:r>
+              <w:rPr>
+                <w:rFonts w:ascii="Times New Roman" w:hAnsi="Times New Roman" w:cs="Times New Roman"/>
+                <w:sz w:val="24"/>
+                <w:szCs w:val="24"/>
+                <w:lang w:val="ru-RU"/>
+              </w:rPr>
+              <w:t>transformation</w:t>
+            </w:r>
+            <w:proofErr w:type="spellEnd"/>
+            <w:r>
+              <w:rPr>
+                <w:rFonts w:ascii="Times New Roman" w:hAnsi="Times New Roman" w:cs="Times New Roman"/>
+                <w:sz w:val="24"/>
+                <w:szCs w:val="24"/>
+                <w:lang w:val="ru-RU"/>
+              </w:rPr>
+              <w:t>)</w:t>
             </w:r>
           </w:p>
         </w:tc>
@@ -15083,17 +15353,7 @@
           <w:szCs w:val="24"/>
           <w:lang w:val="ru-RU"/>
         </w:rPr>
-        <w:lastRenderedPageBreak/>
-        <w:t>Восстановление изображения</w:t>
-      </w:r>
-      <w:r>
-        <w:rPr>
-          <w:rFonts w:ascii="Times New Roman" w:hAnsi="Times New Roman" w:cs="Times New Roman"/>
-          <w:sz w:val="24"/>
-          <w:szCs w:val="24"/>
-          <w:lang w:val="ru-RU"/>
-        </w:rPr>
-        <w:t xml:space="preserve">. Эти техники позволяют восстановить чёткость размытого, испорченного шумами изображения. </w:t>
+        <w:t xml:space="preserve">Восстановление изображения. Эти техники позволяют восстановить чёткость размытого, испорченного шумами изображения. </w:t>
       </w:r>
       <w:r>
         <w:rPr>
@@ -15684,7 +15944,17 @@
           <w:szCs w:val="24"/>
           <w:lang w:val="ru-RU"/>
         </w:rPr>
-        <w:t xml:space="preserve"> компоненты тоже учитываются. </w:t>
+        <w:t xml:space="preserve"> компоненты тоже </w:t>
+      </w:r>
+      <w:r>
+        <w:rPr>
+          <w:rFonts w:ascii="Times New Roman" w:hAnsi="Times New Roman" w:cs="Times New Roman"/>
+          <w:sz w:val="24"/>
+          <w:szCs w:val="24"/>
+          <w:lang w:val="ru-RU"/>
+        </w:rPr>
+        <w:lastRenderedPageBreak/>
+        <w:t xml:space="preserve">учитываются. </w:t>
       </w:r>
       <w:r>
         <w:rPr>
@@ -15800,17 +16070,7 @@
           <w:szCs w:val="24"/>
           <w:lang w:val="ru-RU"/>
         </w:rPr>
-        <w:t xml:space="preserve"> фокус делается на движения губ и их </w:t>
-      </w:r>
-      <w:r>
-        <w:rPr>
-          <w:rFonts w:ascii="Times New Roman" w:hAnsi="Times New Roman" w:cs="Times New Roman"/>
-          <w:sz w:val="24"/>
-          <w:szCs w:val="24"/>
-          <w:lang w:val="ru-RU"/>
-        </w:rPr>
-        <w:lastRenderedPageBreak/>
-        <w:t>помощь в распознавании отдельных жестов.</w:t>
+        <w:t xml:space="preserve"> фокус делается на движения губ и их помощь в распознавании отдельных жестов.</w:t>
       </w:r>
       <w:r>
         <w:rPr>
@@ -16235,16 +16495,7 @@
           <w:szCs w:val="24"/>
           <w:lang w:val="ru-RU"/>
         </w:rPr>
-        <w:t>ускоренные надежные функции (SURF)</w:t>
-      </w:r>
-      <w:r>
-        <w:rPr>
-          <w:rFonts w:ascii="Times New Roman" w:hAnsi="Times New Roman" w:cs="Times New Roman"/>
-          <w:sz w:val="24"/>
-          <w:szCs w:val="24"/>
-          <w:lang w:val="ru-RU"/>
-        </w:rPr>
-        <w:t>.</w:t>
+        <w:t>ускоренные надежные функции (SURF).</w:t>
       </w:r>
       <w:r>
         <w:rPr>
@@ -16395,16 +16646,7 @@
           <w:szCs w:val="24"/>
           <w:lang w:val="ru-RU"/>
         </w:rPr>
-        <w:t> временная классификация</w:t>
-      </w:r>
-      <w:r>
-        <w:rPr>
-          <w:rFonts w:ascii="Times New Roman" w:hAnsi="Times New Roman" w:cs="Times New Roman"/>
-          <w:sz w:val="24"/>
-          <w:szCs w:val="24"/>
-          <w:lang w:val="ru-RU"/>
-        </w:rPr>
-        <w:t xml:space="preserve"> </w:t>
+        <w:t xml:space="preserve"> временная классификация </w:t>
       </w:r>
       <w:r>
         <w:rPr>
@@ -17280,7 +17522,7 @@
         </w:rPr>
         <w:t xml:space="preserve">URL: </w:t>
       </w:r>
-      <w:hyperlink r:id="rId14" w:history="1">
+      <w:hyperlink r:id="rId15" w:history="1">
         <w:r>
           <w:rPr>
             <w:rStyle w:val="Hyperlink"/>
@@ -17411,7 +17653,7 @@
         </w:rPr>
         <w:t xml:space="preserve">: </w:t>
       </w:r>
-      <w:hyperlink r:id="rId15" w:history="1">
+      <w:hyperlink r:id="rId16" w:history="1">
         <w:r>
           <w:rPr>
             <w:rStyle w:val="Hyperlink"/>
@@ -17486,7 +17728,7 @@
           <w:szCs w:val="24"/>
         </w:rPr>
       </w:pPr>
-      <w:hyperlink r:id="rId16" w:history="1">
+      <w:hyperlink r:id="rId17" w:history="1">
         <w:proofErr w:type="spellStart"/>
         <w:r>
           <w:rPr>
@@ -17643,7 +17885,7 @@
         </w:rPr>
         <w:t>, </w:t>
       </w:r>
-      <w:hyperlink r:id="rId17" w:history="1">
+      <w:hyperlink r:id="rId18" w:history="1">
         <w:r>
           <w:rPr>
             <w:rFonts w:ascii="Times New Roman" w:hAnsi="Times New Roman" w:cs="Times New Roman"/>
@@ -17712,7 +17954,7 @@
         </w:rPr>
         <w:t>,</w:t>
       </w:r>
-      <w:hyperlink r:id="rId18" w:history="1">
+      <w:hyperlink r:id="rId19" w:history="1">
         <w:r>
           <w:rPr>
             <w:rFonts w:ascii="Times New Roman" w:hAnsi="Times New Roman" w:cs="Times New Roman"/>
@@ -18020,7 +18262,7 @@
         </w:rPr>
         <w:t xml:space="preserve">URL: </w:t>
       </w:r>
-      <w:hyperlink r:id="rId19" w:history="1">
+      <w:hyperlink r:id="rId20" w:history="1">
         <w:r>
           <w:rPr>
             <w:rStyle w:val="Hyperlink"/>
@@ -18302,7 +18544,7 @@
         </w:rPr>
         <w:t xml:space="preserve">URL: </w:t>
       </w:r>
-      <w:hyperlink r:id="rId20" w:history="1">
+      <w:hyperlink r:id="rId21" w:history="1">
         <w:r>
           <w:rPr>
             <w:rStyle w:val="Hyperlink"/>
@@ -18437,6 +18679,7 @@
           <w:rFonts w:ascii="Times New Roman" w:hAnsi="Times New Roman" w:cs="Times New Roman"/>
           <w:sz w:val="24"/>
           <w:szCs w:val="24"/>
+          <w:lang w:val="ru-RU"/>
         </w:rPr>
       </w:pPr>
       <w:r>
@@ -18593,13 +18836,23 @@
           <w:sz w:val="24"/>
           <w:szCs w:val="24"/>
         </w:rPr>
-        <w:t>URL:</w:t>
-      </w:r>
-      <w:r>
-        <w:rPr>
-          <w:rFonts w:ascii="Times New Roman" w:hAnsi="Times New Roman" w:cs="Times New Roman"/>
-          <w:sz w:val="24"/>
-          <w:szCs w:val="24"/>
+        <w:t>URL</w:t>
+      </w:r>
+      <w:r>
+        <w:rPr>
+          <w:rFonts w:ascii="Times New Roman" w:hAnsi="Times New Roman" w:cs="Times New Roman"/>
+          <w:sz w:val="24"/>
+          <w:szCs w:val="24"/>
+          <w:lang w:val="ru-RU"/>
+        </w:rPr>
+        <w:t>:</w:t>
+      </w:r>
+      <w:r>
+        <w:rPr>
+          <w:rFonts w:ascii="Times New Roman" w:hAnsi="Times New Roman" w:cs="Times New Roman"/>
+          <w:sz w:val="24"/>
+          <w:szCs w:val="24"/>
+          <w:lang w:val="ru-RU"/>
         </w:rPr>
         <w:t xml:space="preserve"> </w:t>
       </w:r>
@@ -18610,7 +18863,104 @@
           <w:sz w:val="24"/>
           <w:szCs w:val="24"/>
         </w:rPr>
-        <w:t>https://arxiv.org/pdf/2211.01367v2.pdf</w:t>
+        <w:t>https</w:t>
+      </w:r>
+      <w:r>
+        <w:rPr>
+          <w:rStyle w:val="Hyperlink"/>
+          <w:rFonts w:ascii="Times New Roman" w:hAnsi="Times New Roman" w:cs="Times New Roman"/>
+          <w:sz w:val="24"/>
+          <w:szCs w:val="24"/>
+          <w:lang w:val="ru-RU"/>
+        </w:rPr>
+        <w:t>://</w:t>
+      </w:r>
+      <w:proofErr w:type="spellStart"/>
+      <w:r>
+        <w:rPr>
+          <w:rStyle w:val="Hyperlink"/>
+          <w:rFonts w:ascii="Times New Roman" w:hAnsi="Times New Roman" w:cs="Times New Roman"/>
+          <w:sz w:val="24"/>
+          <w:szCs w:val="24"/>
+        </w:rPr>
+        <w:t>arxiv</w:t>
+      </w:r>
+      <w:proofErr w:type="spellEnd"/>
+      <w:r>
+        <w:rPr>
+          <w:rStyle w:val="Hyperlink"/>
+          <w:rFonts w:ascii="Times New Roman" w:hAnsi="Times New Roman" w:cs="Times New Roman"/>
+          <w:sz w:val="24"/>
+          <w:szCs w:val="24"/>
+          <w:lang w:val="ru-RU"/>
+        </w:rPr>
+        <w:t>.</w:t>
+      </w:r>
+      <w:r>
+        <w:rPr>
+          <w:rStyle w:val="Hyperlink"/>
+          <w:rFonts w:ascii="Times New Roman" w:hAnsi="Times New Roman" w:cs="Times New Roman"/>
+          <w:sz w:val="24"/>
+          <w:szCs w:val="24"/>
+        </w:rPr>
+        <w:t>org</w:t>
+      </w:r>
+      <w:r>
+        <w:rPr>
+          <w:rStyle w:val="Hyperlink"/>
+          <w:rFonts w:ascii="Times New Roman" w:hAnsi="Times New Roman" w:cs="Times New Roman"/>
+          <w:sz w:val="24"/>
+          <w:szCs w:val="24"/>
+          <w:lang w:val="ru-RU"/>
+        </w:rPr>
+        <w:t>/</w:t>
+      </w:r>
+      <w:r>
+        <w:rPr>
+          <w:rStyle w:val="Hyperlink"/>
+          <w:rFonts w:ascii="Times New Roman" w:hAnsi="Times New Roman" w:cs="Times New Roman"/>
+          <w:sz w:val="24"/>
+          <w:szCs w:val="24"/>
+        </w:rPr>
+        <w:t>pdf</w:t>
+      </w:r>
+      <w:r>
+        <w:rPr>
+          <w:rStyle w:val="Hyperlink"/>
+          <w:rFonts w:ascii="Times New Roman" w:hAnsi="Times New Roman" w:cs="Times New Roman"/>
+          <w:sz w:val="24"/>
+          <w:szCs w:val="24"/>
+          <w:lang w:val="ru-RU"/>
+        </w:rPr>
+        <w:t>/2211.01367</w:t>
+      </w:r>
+      <w:r>
+        <w:rPr>
+          <w:rStyle w:val="Hyperlink"/>
+          <w:rFonts w:ascii="Times New Roman" w:hAnsi="Times New Roman" w:cs="Times New Roman"/>
+          <w:sz w:val="24"/>
+          <w:szCs w:val="24"/>
+        </w:rPr>
+        <w:t>v</w:t>
+      </w:r>
+      <w:r>
+        <w:rPr>
+          <w:rStyle w:val="Hyperlink"/>
+          <w:rFonts w:ascii="Times New Roman" w:hAnsi="Times New Roman" w:cs="Times New Roman"/>
+          <w:sz w:val="24"/>
+          <w:szCs w:val="24"/>
+          <w:lang w:val="ru-RU"/>
+        </w:rPr>
+        <w:t>2.</w:t>
+      </w:r>
+      <w:r>
+        <w:rPr>
+          <w:rStyle w:val="Hyperlink"/>
+          <w:rFonts w:ascii="Times New Roman" w:hAnsi="Times New Roman" w:cs="Times New Roman"/>
+          <w:sz w:val="24"/>
+          <w:szCs w:val="24"/>
+        </w:rPr>
+        <w:t>pdf</w:t>
       </w:r>
     </w:p>
     <w:p>
@@ -18664,7 +19014,7 @@
         </w:rPr>
         <w:t xml:space="preserve">«В России отмечают День сурдопереводчика» / Пресс-служба </w:t>
       </w:r>
-      <w:hyperlink r:id="rId21" w:history="1">
+      <w:hyperlink r:id="rId22" w:history="1">
         <w:r>
           <w:rPr>
             <w:rFonts w:ascii="Times New Roman" w:hAnsi="Times New Roman" w:cs="Times New Roman"/>
@@ -18692,7 +19042,7 @@
         </w:rPr>
         <w:t xml:space="preserve">URL: </w:t>
       </w:r>
-      <w:hyperlink r:id="rId22" w:history="1">
+      <w:hyperlink r:id="rId23" w:history="1">
         <w:r>
           <w:rPr>
             <w:rStyle w:val="Hyperlink"/>
@@ -18749,7 +19099,7 @@
         </w:rPr>
         <w:t xml:space="preserve">URL: </w:t>
       </w:r>
-      <w:hyperlink r:id="rId23" w:history="1">
+      <w:hyperlink r:id="rId24" w:history="1">
         <w:r>
           <w:rPr>
             <w:rStyle w:val="Hyperlink"/>
@@ -19045,7 +19395,7 @@
         </w:rPr>
         <w:t xml:space="preserve">Сайт общероссийской общественной организации инвалидов «Всероссийское общество глухих» (ВОГ). URL: </w:t>
       </w:r>
-      <w:hyperlink r:id="rId24" w:history="1">
+      <w:hyperlink r:id="rId25" w:history="1">
         <w:r>
           <w:rPr>
             <w:rStyle w:val="Hyperlink"/>
@@ -19177,7 +19527,7 @@
         </w:rPr>
         <w:t> </w:t>
       </w:r>
-      <w:hyperlink r:id="rId25" w:history="1">
+      <w:hyperlink r:id="rId26" w:history="1">
         <w:r>
           <w:rPr>
             <w:rStyle w:val="Hyperlink"/>
@@ -19316,7 +19666,7 @@
         </w:rPr>
         <w:t xml:space="preserve">: </w:t>
       </w:r>
-      <w:hyperlink r:id="rId26" w:history="1">
+      <w:hyperlink r:id="rId27" w:history="1">
         <w:r>
           <w:rPr>
             <w:rStyle w:val="Hyperlink"/>
@@ -19339,6 +19689,7 @@
           <w:rFonts w:ascii="Times New Roman" w:hAnsi="Times New Roman" w:cs="Times New Roman"/>
           <w:sz w:val="24"/>
           <w:szCs w:val="24"/>
+          <w:lang w:val="ru-RU"/>
         </w:rPr>
       </w:pPr>
       <w:r>
@@ -19372,7 +19723,7 @@
         </w:rPr>
         <w:t xml:space="preserve">URL: </w:t>
       </w:r>
-      <w:hyperlink r:id="rId27" w:history="1">
+      <w:hyperlink r:id="rId28" w:history="1">
         <w:r>
           <w:rPr>
             <w:rStyle w:val="Hyperlink"/>
@@ -19405,7 +19756,7 @@
         </w:rPr>
         <w:t>How2Sign (A Large-scale Multimodal Dataset for Continuous American Sign Language) URL:  </w:t>
       </w:r>
-      <w:hyperlink r:id="rId28" w:history="1">
+      <w:hyperlink r:id="rId29" w:history="1">
         <w:r>
           <w:rPr>
             <w:rStyle w:val="Hyperlink"/>
@@ -19447,6 +19798,7 @@
         <w:contextualSpacing w:val="0"/>
         <w:jc w:val="both"/>
         <w:rPr>
+          <w:rStyle w:val="Hyperlink"/>
           <w:rFonts w:ascii="Times New Roman" w:hAnsi="Times New Roman" w:cs="Times New Roman"/>
           <w:sz w:val="24"/>
           <w:szCs w:val="24"/>
@@ -19460,7 +19812,7 @@
         </w:rPr>
         <w:t xml:space="preserve">URL: </w:t>
       </w:r>
-      <w:hyperlink r:id="rId29" w:history="1">
+      <w:hyperlink r:id="rId30" w:history="1">
         <w:r>
           <w:rPr>
             <w:rStyle w:val="Hyperlink"/>
@@ -19471,6 +19823,135 @@
           <w:t>https://www-i6.informatik.rwth-aachen.de/~koller/RWTH-PHOENIX-2014-T/</w:t>
         </w:r>
       </w:hyperlink>
+    </w:p>
+    <w:p>
+      <w:pPr>
+        <w:pStyle w:val="ListParagraph"/>
+        <w:spacing w:after="0" w:line="360" w:lineRule="auto"/>
+        <w:ind w:left="0"/>
+        <w:contextualSpacing w:val="0"/>
+        <w:jc w:val="both"/>
+        <w:rPr>
+          <w:rFonts w:ascii="Times New Roman" w:hAnsi="Times New Roman" w:cs="Times New Roman"/>
+          <w:i/>
+          <w:iCs/>
+          <w:sz w:val="24"/>
+          <w:szCs w:val="24"/>
+        </w:rPr>
+      </w:pPr>
+      <w:proofErr w:type="spellStart"/>
+      <w:r>
+        <w:rPr>
+          <w:rFonts w:ascii="Times New Roman" w:hAnsi="Times New Roman" w:cs="Times New Roman"/>
+          <w:sz w:val="24"/>
+          <w:szCs w:val="24"/>
+        </w:rPr>
+        <w:t>Kapitanov</w:t>
+      </w:r>
+      <w:proofErr w:type="spellEnd"/>
+      <w:r>
+        <w:rPr>
+          <w:rFonts w:ascii="Times New Roman" w:hAnsi="Times New Roman" w:cs="Times New Roman"/>
+          <w:sz w:val="24"/>
+          <w:szCs w:val="24"/>
+        </w:rPr>
+        <w:t xml:space="preserve">, A., </w:t>
+      </w:r>
+      <w:proofErr w:type="spellStart"/>
+      <w:r>
+        <w:rPr>
+          <w:rFonts w:ascii="Times New Roman" w:hAnsi="Times New Roman" w:cs="Times New Roman"/>
+          <w:sz w:val="24"/>
+          <w:szCs w:val="24"/>
+        </w:rPr>
+        <w:t>Kvanchiani</w:t>
+      </w:r>
+      <w:proofErr w:type="spellEnd"/>
+      <w:r>
+        <w:rPr>
+          <w:rFonts w:ascii="Times New Roman" w:hAnsi="Times New Roman" w:cs="Times New Roman"/>
+          <w:sz w:val="24"/>
+          <w:szCs w:val="24"/>
+        </w:rPr>
+        <w:t xml:space="preserve">, K., </w:t>
+      </w:r>
+      <w:proofErr w:type="spellStart"/>
+      <w:r>
+        <w:rPr>
+          <w:rFonts w:ascii="Times New Roman" w:hAnsi="Times New Roman" w:cs="Times New Roman"/>
+          <w:sz w:val="24"/>
+          <w:szCs w:val="24"/>
+        </w:rPr>
+        <w:t>Nagaev</w:t>
+      </w:r>
+      <w:proofErr w:type="spellEnd"/>
+      <w:r>
+        <w:rPr>
+          <w:rFonts w:ascii="Times New Roman" w:hAnsi="Times New Roman" w:cs="Times New Roman"/>
+          <w:sz w:val="24"/>
+          <w:szCs w:val="24"/>
+        </w:rPr>
+        <w:t xml:space="preserve">, A., &amp; Petrova, E. (2023). </w:t>
+      </w:r>
+      <w:proofErr w:type="spellStart"/>
+      <w:r>
+        <w:rPr>
+          <w:rFonts w:ascii="Times New Roman" w:hAnsi="Times New Roman" w:cs="Times New Roman"/>
+          <w:sz w:val="24"/>
+          <w:szCs w:val="24"/>
+        </w:rPr>
+        <w:t>Slovo</w:t>
+      </w:r>
+      <w:proofErr w:type="spellEnd"/>
+      <w:r>
+        <w:rPr>
+          <w:rFonts w:ascii="Times New Roman" w:hAnsi="Times New Roman" w:cs="Times New Roman"/>
+          <w:sz w:val="24"/>
+          <w:szCs w:val="24"/>
+        </w:rPr>
+        <w:t xml:space="preserve"> - Russian Sign Language Dataset and Models</w:t>
+      </w:r>
+      <w:r>
+        <w:rPr>
+          <w:rFonts w:ascii="Times New Roman" w:hAnsi="Times New Roman" w:cs="Times New Roman"/>
+          <w:i/>
+          <w:iCs/>
+          <w:sz w:val="24"/>
+          <w:szCs w:val="24"/>
+        </w:rPr>
+        <w:t>.</w:t>
+      </w:r>
+    </w:p>
+    <w:p>
+      <w:pPr>
+        <w:pStyle w:val="ListParagraph"/>
+        <w:spacing w:after="240" w:line="360" w:lineRule="auto"/>
+        <w:ind w:left="0"/>
+        <w:contextualSpacing w:val="0"/>
+        <w:jc w:val="both"/>
+        <w:rPr>
+          <w:rFonts w:ascii="Times New Roman" w:hAnsi="Times New Roman" w:cs="Times New Roman"/>
+          <w:sz w:val="24"/>
+          <w:szCs w:val="24"/>
+        </w:rPr>
+      </w:pPr>
+      <w:r>
+        <w:rPr>
+          <w:rFonts w:ascii="Times New Roman" w:hAnsi="Times New Roman" w:cs="Times New Roman"/>
+          <w:sz w:val="24"/>
+          <w:szCs w:val="24"/>
+        </w:rPr>
+        <w:t xml:space="preserve">URL: </w:t>
+      </w:r>
+      <w:r>
+        <w:rPr>
+          <w:rStyle w:val="Hyperlink"/>
+          <w:rFonts w:ascii="Times New Roman" w:hAnsi="Times New Roman" w:cs="Times New Roman"/>
+          <w:sz w:val="24"/>
+          <w:szCs w:val="24"/>
+        </w:rPr>
+        <w:t>https://arxiv.org/abs/2305.14527</w:t>
+      </w:r>
     </w:p>
     <w:sectPr>
       <w:pgSz w:w="12240" w:h="15840"/>
@@ -19776,17 +20257,75 @@
         </w:rPr>
         <w:t xml:space="preserve"> «В России отмечают День сурдопереводчика» / Пресс-служба </w:t>
       </w:r>
-      <w:hyperlink r:id="rId1" w:history="1">
-        <w:r>
-          <w:rPr>
-            <w:rFonts w:ascii="Times New Roman" w:hAnsi="Times New Roman" w:cs="Times New Roman"/>
-            <w:sz w:val="20"/>
-            <w:szCs w:val="20"/>
-            <w:lang w:val="ru-RU"/>
-          </w:rPr>
-          <w:t>Минпросвещения России</w:t>
-        </w:r>
-      </w:hyperlink>
+      <w:r>
+        <w:fldChar w:fldCharType="begin"/>
+      </w:r>
+      <w:r>
+        <w:instrText>HYPERLINK</w:instrText>
+      </w:r>
+      <w:r>
+        <w:rPr>
+          <w:lang w:val="ru-RU"/>
+        </w:rPr>
+        <w:instrText xml:space="preserve"> "</w:instrText>
+      </w:r>
+      <w:r>
+        <w:instrText>https</w:instrText>
+      </w:r>
+      <w:r>
+        <w:rPr>
+          <w:lang w:val="ru-RU"/>
+        </w:rPr>
+        <w:instrText>://</w:instrText>
+      </w:r>
+      <w:r>
+        <w:instrText>edu</w:instrText>
+      </w:r>
+      <w:r>
+        <w:rPr>
+          <w:lang w:val="ru-RU"/>
+        </w:rPr>
+        <w:instrText>.</w:instrText>
+      </w:r>
+      <w:r>
+        <w:instrText>gov</w:instrText>
+      </w:r>
+      <w:r>
+        <w:rPr>
+          <w:lang w:val="ru-RU"/>
+        </w:rPr>
+        <w:instrText>.</w:instrText>
+      </w:r>
+      <w:r>
+        <w:instrText>ru</w:instrText>
+      </w:r>
+      <w:r>
+        <w:rPr>
+          <w:lang w:val="ru-RU"/>
+        </w:rPr>
+        <w:instrText>/"</w:instrText>
+      </w:r>
+      <w:r>
+        <w:fldChar w:fldCharType="separate"/>
+      </w:r>
+      <w:r>
+        <w:rPr>
+          <w:rFonts w:ascii="Times New Roman" w:hAnsi="Times New Roman" w:cs="Times New Roman"/>
+          <w:sz w:val="20"/>
+          <w:szCs w:val="20"/>
+          <w:lang w:val="ru-RU"/>
+        </w:rPr>
+        <w:t>Минпросвещения России</w:t>
+      </w:r>
+      <w:r>
+        <w:rPr>
+          <w:rFonts w:ascii="Times New Roman" w:hAnsi="Times New Roman" w:cs="Times New Roman"/>
+          <w:sz w:val="20"/>
+          <w:szCs w:val="20"/>
+          <w:lang w:val="ru-RU"/>
+        </w:rPr>
+        <w:fldChar w:fldCharType="end"/>
+      </w:r>
       <w:r>
         <w:rPr>
           <w:rFonts w:ascii="Times New Roman" w:hAnsi="Times New Roman" w:cs="Times New Roman"/>

</xml_diff>